<commit_message>
Documenation update PDFA_VALID flag
</commit_message>
<xml_diff>
--- a/doc/PDFAS4_Profile_Dokumentation.docx
+++ b/doc/PDFAS4_Profile_Dokumentation.docx
@@ -1,6 +1,6 @@
 
 <file path=word/document.xml><?xml version="1.0" encoding="utf-8"?>
-<w:document xmlns:wpc="http://schemas.microsoft.com/office/word/2010/wordprocessingCanvas" xmlns:mc="http://schemas.openxmlformats.org/markup-compatibility/2006" xmlns:o="urn:schemas-microsoft-com:office:office" xmlns:r="http://schemas.openxmlformats.org/officeDocument/2006/relationships" xmlns:m="http://schemas.openxmlformats.org/officeDocument/2006/math" xmlns:v="urn:schemas-microsoft-com:vml" xmlns:wp14="http://schemas.microsoft.com/office/word/2010/wordprocessingDrawing" xmlns:wp="http://schemas.openxmlformats.org/drawingml/2006/wordprocessingDrawing" xmlns:w10="urn:schemas-microsoft-com:office:word" xmlns:w="http://schemas.openxmlformats.org/wordprocessingml/2006/main" xmlns:w14="http://schemas.microsoft.com/office/word/2010/wordml" xmlns:w15="http://schemas.microsoft.com/office/word/2012/wordml" xmlns:wpg="http://schemas.microsoft.com/office/word/2010/wordprocessingGroup" xmlns:wpi="http://schemas.microsoft.com/office/word/2010/wordprocessingInk" xmlns:wne="http://schemas.microsoft.com/office/word/2006/wordml" xmlns:wps="http://schemas.microsoft.com/office/word/2010/wordprocessingShape" mc:Ignorable="w14 w15 wp14">
+<w:document xmlns:wpc="http://schemas.microsoft.com/office/word/2010/wordprocessingCanvas" xmlns:cx="http://schemas.microsoft.com/office/drawing/2014/chartex" xmlns:cx1="http://schemas.microsoft.com/office/drawing/2015/9/8/chartex" xmlns:mc="http://schemas.openxmlformats.org/markup-compatibility/2006" xmlns:o="urn:schemas-microsoft-com:office:office" xmlns:r="http://schemas.openxmlformats.org/officeDocument/2006/relationships" xmlns:m="http://schemas.openxmlformats.org/officeDocument/2006/math" xmlns:v="urn:schemas-microsoft-com:vml" xmlns:wp14="http://schemas.microsoft.com/office/word/2010/wordprocessingDrawing" xmlns:wp="http://schemas.openxmlformats.org/drawingml/2006/wordprocessingDrawing" xmlns:w10="urn:schemas-microsoft-com:office:word" xmlns:w="http://schemas.openxmlformats.org/wordprocessingml/2006/main" xmlns:w14="http://schemas.microsoft.com/office/word/2010/wordml" xmlns:w15="http://schemas.microsoft.com/office/word/2012/wordml" xmlns:w16se="http://schemas.microsoft.com/office/word/2015/wordml/symex" xmlns:wpg="http://schemas.microsoft.com/office/word/2010/wordprocessingGroup" xmlns:wpi="http://schemas.microsoft.com/office/word/2010/wordprocessingInk" xmlns:wne="http://schemas.microsoft.com/office/word/2006/wordml" xmlns:wps="http://schemas.microsoft.com/office/word/2010/wordprocessingShape" mc:Ignorable="w14 w15 w16se wp14">
   <w:body>
     <w:tbl>
       <w:tblPr>
@@ -364,24 +364,49 @@
             <w:vAlign w:val="center"/>
           </w:tcPr>
           <w:p>
-            <w:r>
+            <w:pPr>
+              <w:rPr>
+                <w:lang w:val="en-US"/>
+              </w:rPr>
+            </w:pPr>
+            <w:r>
+              <w:rPr>
+                <w:lang w:val="en-US"/>
+              </w:rPr>
               <w:t>Version 0.</w:t>
             </w:r>
             <w:r>
-              <w:t>1</w:t>
-            </w:r>
-            <w:r>
+              <w:rPr>
+                <w:lang w:val="en-US"/>
+              </w:rPr>
+              <w:t>2</w:t>
+            </w:r>
+            <w:r>
+              <w:rPr>
+                <w:lang w:val="en-US"/>
+              </w:rPr>
               <w:t xml:space="preserve">, </w:t>
             </w:r>
             <w:r>
-              <w:t>23.04</w:t>
-            </w:r>
-            <w:r>
+              <w:rPr>
+                <w:lang w:val="en-US"/>
+              </w:rPr>
+              <w:t>13.12</w:t>
+            </w:r>
+            <w:r>
+              <w:rPr>
+                <w:lang w:val="en-US"/>
+              </w:rPr>
               <w:t>.201</w:t>
             </w:r>
             <w:r>
-              <w:t>5</w:t>
-            </w:r>
+              <w:rPr>
+                <w:lang w:val="en-US"/>
+              </w:rPr>
+              <w:t>6</w:t>
+            </w:r>
+            <w:bookmarkStart w:id="0" w:name="_GoBack"/>
+            <w:bookmarkEnd w:id="0"/>
           </w:p>
         </w:tc>
       </w:tr>
@@ -399,6 +424,9 @@
           <w:p>
             <w:pPr>
               <w:pStyle w:val="Title"/>
+              <w:rPr>
+                <w:lang w:val="en-US"/>
+              </w:rPr>
             </w:pPr>
           </w:p>
         </w:tc>
@@ -484,8 +512,16 @@
         <w:rPr>
           <w:b/>
           <w:color w:val="4C483D"/>
+          <w:lang w:val="en-US"/>
         </w:rPr>
-        <w:t>Zusammenfassung:</w:t>
+        <w:t>Zusammenfass</w:t>
+      </w:r>
+      <w:r>
+        <w:rPr>
+          <w:b/>
+          <w:color w:val="4C483D"/>
+        </w:rPr>
+        <w:t>ung:</w:t>
       </w:r>
       <w:r>
         <w:rPr>
@@ -1430,16 +1466,16 @@
       <w:pPr>
         <w:pStyle w:val="Heading1"/>
       </w:pPr>
-      <w:bookmarkStart w:id="0" w:name="_Toc129153041"/>
-      <w:bookmarkStart w:id="1" w:name="_Toc379351812"/>
-      <w:bookmarkStart w:id="2" w:name="_Toc417992170"/>
+      <w:bookmarkStart w:id="1" w:name="_Toc129153041"/>
+      <w:bookmarkStart w:id="2" w:name="_Toc379351812"/>
+      <w:bookmarkStart w:id="3" w:name="_Toc417992170"/>
       <w:r>
         <w:lastRenderedPageBreak/>
         <w:t>Kurzbeschreibung</w:t>
       </w:r>
-      <w:bookmarkEnd w:id="0"/>
       <w:bookmarkEnd w:id="1"/>
       <w:bookmarkEnd w:id="2"/>
+      <w:bookmarkEnd w:id="3"/>
     </w:p>
     <w:p>
       <w:r>
@@ -1473,12 +1509,12 @@
       <w:pPr>
         <w:pStyle w:val="Heading1"/>
       </w:pPr>
-      <w:bookmarkStart w:id="3" w:name="_Toc417992171"/>
+      <w:bookmarkStart w:id="4" w:name="_Toc417992171"/>
       <w:r>
         <w:lastRenderedPageBreak/>
         <w:t>Profilstruktur</w:t>
       </w:r>
-      <w:bookmarkEnd w:id="3"/>
+      <w:bookmarkEnd w:id="4"/>
     </w:p>
     <w:p>
       <w:r>
@@ -1492,14 +1528,14 @@
       <w:pPr>
         <w:pStyle w:val="Heading2"/>
       </w:pPr>
-      <w:bookmarkStart w:id="4" w:name="_Toc417992172"/>
+      <w:bookmarkStart w:id="5" w:name="_Toc417992172"/>
       <w:r>
         <w:t>Basis</w:t>
       </w:r>
       <w:r>
         <w:t>profile</w:t>
       </w:r>
-      <w:bookmarkEnd w:id="4"/>
+      <w:bookmarkEnd w:id="5"/>
     </w:p>
     <w:p>
       <w:r>
@@ -1920,11 +1956,11 @@
       <w:pPr>
         <w:pStyle w:val="Heading2"/>
       </w:pPr>
-      <w:bookmarkStart w:id="5" w:name="_Toc417992173"/>
+      <w:bookmarkStart w:id="6" w:name="_Toc417992173"/>
       <w:r>
         <w:t>Standardsignaturprofile</w:t>
       </w:r>
-      <w:bookmarkEnd w:id="5"/>
+      <w:bookmarkEnd w:id="6"/>
     </w:p>
     <w:p>
       <w:r>
@@ -2512,25 +2548,25 @@
       <w:pPr>
         <w:pStyle w:val="Heading1"/>
       </w:pPr>
-      <w:bookmarkStart w:id="6" w:name="_Toc417992174"/>
+      <w:bookmarkStart w:id="7" w:name="_Toc417992174"/>
       <w:r>
         <w:lastRenderedPageBreak/>
         <w:t>Profilparameter</w:t>
       </w:r>
-      <w:bookmarkEnd w:id="6"/>
+      <w:bookmarkEnd w:id="7"/>
     </w:p>
     <w:p>
       <w:pPr>
         <w:pStyle w:val="Heading2"/>
       </w:pPr>
-      <w:bookmarkStart w:id="7" w:name="_Toc417992175"/>
+      <w:bookmarkStart w:id="8" w:name="_Toc417992175"/>
       <w:r>
         <w:t xml:space="preserve">Allgemeine </w:t>
       </w:r>
       <w:r>
         <w:t>Parameter</w:t>
       </w:r>
-      <w:bookmarkEnd w:id="7"/>
+      <w:bookmarkEnd w:id="8"/>
     </w:p>
     <w:p>
       <w:r>
@@ -2616,15 +2652,7 @@
               <w:rPr>
                 <w:color w:val="FFFFFF" w:themeColor="background1"/>
               </w:rPr>
-              <w:t>Möglic</w:t>
-            </w:r>
-            <w:bookmarkStart w:id="8" w:name="_GoBack"/>
-            <w:bookmarkEnd w:id="8"/>
-            <w:r>
-              <w:rPr>
-                <w:color w:val="FFFFFF" w:themeColor="background1"/>
-              </w:rPr>
-              <w:t>he Werte</w:t>
+              <w:t>Mögliche Werte</w:t>
             </w:r>
             <w:r>
               <w:rPr>
@@ -5297,11 +5325,14 @@
             <w:pPr>
               <w:pStyle w:val="Property"/>
               <w:rPr>
+                <w:i/>
                 <w:lang w:val="en-US"/>
               </w:rPr>
             </w:pPr>
             <w:r>
               <w:rPr>
+                <w:i/>
+                <w:color w:val="FF0000"/>
                 <w:lang w:val="en-US"/>
               </w:rPr>
               <w:t>sig_obj.&lt;Profil&gt;.key.SIG_PDFA1B_VALID</w:t>
@@ -5362,6 +5393,39 @@
                 <w:lang w:val="de-DE"/>
               </w:rPr>
               <w:t>PDF-A Dokument aus einem nicht-PDF-A Dokument erzeugt!</w:t>
+            </w:r>
+          </w:p>
+          <w:p>
+            <w:pPr>
+              <w:pStyle w:val="Beschreibung"/>
+              <w:rPr>
+                <w:lang w:val="de-DE"/>
+              </w:rPr>
+            </w:pPr>
+          </w:p>
+          <w:p>
+            <w:pPr>
+              <w:pStyle w:val="Beschreibung"/>
+              <w:rPr>
+                <w:b/>
+                <w:lang w:val="de-DE"/>
+              </w:rPr>
+            </w:pPr>
+            <w:r>
+              <w:rPr>
+                <w:b/>
+                <w:color w:val="FF0000"/>
+                <w:lang w:val="de-DE"/>
+              </w:rPr>
+              <w:t>Deprecated</w:t>
+            </w:r>
+            <w:r>
+              <w:rPr>
+                <w:b/>
+                <w:color w:val="FF0000"/>
+                <w:lang w:val="de-DE"/>
+              </w:rPr>
+              <w:t>: SIG_PDFA_VALID sollte benutzt werden.</w:t>
             </w:r>
           </w:p>
         </w:tc>
@@ -5461,8 +5525,119 @@
           </w:p>
         </w:tc>
       </w:tr>
+      <w:tr>
+        <w:trPr>
+          <w:cantSplit/>
+          <w:jc w:val="center"/>
+        </w:trPr>
+        <w:tc>
+          <w:tcPr>
+            <w:tcW w:w="2151" w:type="dxa"/>
+          </w:tcPr>
+          <w:p>
+            <w:pPr>
+              <w:pStyle w:val="Property"/>
+              <w:rPr>
+                <w:lang w:val="en-US"/>
+              </w:rPr>
+            </w:pPr>
+            <w:r>
+              <w:rPr>
+                <w:lang w:val="en-US"/>
+              </w:rPr>
+              <w:t>sig_obj.&lt;Profil&gt;.key.SIG_PDFA_VALID</w:t>
+            </w:r>
+          </w:p>
+        </w:tc>
+        <w:tc>
+          <w:tcPr>
+            <w:tcW w:w="2239" w:type="dxa"/>
+          </w:tcPr>
+          <w:p>
+            <w:pPr>
+              <w:pStyle w:val="Value"/>
+              <w:rPr>
+                <w:lang w:val="en-US"/>
+              </w:rPr>
+            </w:pPr>
+            <w:r>
+              <w:rPr>
+                <w:lang w:val="en-US"/>
+              </w:rPr>
+              <w:t>true/false</w:t>
+            </w:r>
+          </w:p>
+        </w:tc>
+        <w:tc>
+          <w:tcPr>
+            <w:tcW w:w="4682" w:type="dxa"/>
+          </w:tcPr>
+          <w:p>
+            <w:pPr>
+              <w:pStyle w:val="Beschreibung"/>
+              <w:rPr>
+                <w:lang w:val="de-DE"/>
+              </w:rPr>
+            </w:pPr>
+            <w:r>
+              <w:rPr>
+                <w:lang w:val="de-DE"/>
+              </w:rPr>
+              <w:t>Aktivieren des PDFA</w:t>
+            </w:r>
+            <w:r>
+              <w:rPr>
+                <w:lang w:val="de-DE"/>
+              </w:rPr>
+              <w:t xml:space="preserve"> Supports für dieses Profil. Hier wird sichergestellt, dass ein bereits PDF-A konformes Dokument auch PDF-A konform bleibt. Es wird </w:t>
+            </w:r>
+            <w:r>
+              <w:rPr>
+                <w:b/>
+                <w:lang w:val="de-DE"/>
+              </w:rPr>
+              <w:t xml:space="preserve">kein </w:t>
+            </w:r>
+            <w:r>
+              <w:rPr>
+                <w:lang w:val="de-DE"/>
+              </w:rPr>
+              <w:t>PDF-A Dokument aus einem nicht-PDF-A Dokument erzeugt!</w:t>
+            </w:r>
+            <w:r>
+              <w:rPr>
+                <w:lang w:val="de-DE"/>
+              </w:rPr>
+              <w:t xml:space="preserve"> Derzeit werden die Profile PDF/A-1b und PDF/A-3b unterst</w:t>
+            </w:r>
+            <w:r>
+              <w:rPr>
+                <w:lang w:val="de-DE"/>
+              </w:rPr>
+              <w:t>ü</w:t>
+            </w:r>
+            <w:r>
+              <w:rPr>
+                <w:lang w:val="de-DE"/>
+              </w:rPr>
+              <w:t>tzt.</w:t>
+            </w:r>
+          </w:p>
+        </w:tc>
+      </w:tr>
     </w:tbl>
     <w:p/>
+    <w:p>
+      <w:r>
+        <w:t>Anmerkung: Damit ein PDF/A konformer Signaturblock erzeugt werden kann, m</w:t>
+      </w:r>
+      <w:r>
+        <w:t>ü</w:t>
+      </w:r>
+      <w:r>
+        <w:t>ssen alle im Profil verwendeten Schriften TTF Schriftarten sein!</w:t>
+      </w:r>
+    </w:p>
     <w:p>
       <w:pPr>
         <w:pStyle w:val="Heading1"/>
@@ -6464,7 +6639,11 @@
               <w:top w:val="nil"/>
             </w:tcBorders>
           </w:tcPr>
-          <w:p/>
+          <w:p>
+            <w:r>
+              <w:t>0.2</w:t>
+            </w:r>
+          </w:p>
         </w:tc>
         <w:tc>
           <w:tcPr>
@@ -6477,6 +6656,9 @@
             <w:pPr>
               <w:cnfStyle w:val="000000010000" w:firstRow="0" w:lastRow="0" w:firstColumn="0" w:lastColumn="0" w:oddVBand="0" w:evenVBand="0" w:oddHBand="0" w:evenHBand="1" w:firstRowFirstColumn="0" w:firstRowLastColumn="0" w:lastRowFirstColumn="0" w:lastRowLastColumn="0"/>
             </w:pPr>
+            <w:r>
+              <w:t>13.12.2016</w:t>
+            </w:r>
           </w:p>
         </w:tc>
         <w:tc>
@@ -6490,6 +6672,9 @@
             <w:pPr>
               <w:cnfStyle w:val="000000010000" w:firstRow="0" w:lastRow="0" w:firstColumn="0" w:lastColumn="0" w:oddVBand="0" w:evenVBand="0" w:oddHBand="0" w:evenHBand="1" w:firstRowFirstColumn="0" w:firstRowLastColumn="0" w:lastRowFirstColumn="0" w:lastRowLastColumn="0"/>
             </w:pPr>
+            <w:r>
+              <w:t>Andreas Fitzek</w:t>
+            </w:r>
           </w:p>
         </w:tc>
         <w:tc>
@@ -6503,6 +6688,9 @@
             <w:pPr>
               <w:cnfStyle w:val="000000010000" w:firstRow="0" w:lastRow="0" w:firstColumn="0" w:lastColumn="0" w:oddVBand="0" w:evenVBand="0" w:oddHBand="0" w:evenHBand="1" w:firstRowFirstColumn="0" w:firstRowLastColumn="0" w:lastRowFirstColumn="0" w:lastRowLastColumn="0"/>
             </w:pPr>
+            <w:r>
+              <w:t>SIG_PDFA_VALID</w:t>
+            </w:r>
           </w:p>
         </w:tc>
       </w:tr>
@@ -6650,7 +6838,7 @@
 </file>
 
 <file path=word/endnotes.xml><?xml version="1.0" encoding="utf-8"?>
-<w:endnotes xmlns:wpc="http://schemas.microsoft.com/office/word/2010/wordprocessingCanvas" xmlns:mc="http://schemas.openxmlformats.org/markup-compatibility/2006" xmlns:o="urn:schemas-microsoft-com:office:office" xmlns:r="http://schemas.openxmlformats.org/officeDocument/2006/relationships" xmlns:m="http://schemas.openxmlformats.org/officeDocument/2006/math" xmlns:v="urn:schemas-microsoft-com:vml" xmlns:wp14="http://schemas.microsoft.com/office/word/2010/wordprocessingDrawing" xmlns:wp="http://schemas.openxmlformats.org/drawingml/2006/wordprocessingDrawing" xmlns:w10="urn:schemas-microsoft-com:office:word" xmlns:w="http://schemas.openxmlformats.org/wordprocessingml/2006/main" xmlns:w14="http://schemas.microsoft.com/office/word/2010/wordml" xmlns:w15="http://schemas.microsoft.com/office/word/2012/wordml" xmlns:wpg="http://schemas.microsoft.com/office/word/2010/wordprocessingGroup" xmlns:wpi="http://schemas.microsoft.com/office/word/2010/wordprocessingInk" xmlns:wne="http://schemas.microsoft.com/office/word/2006/wordml" xmlns:wps="http://schemas.microsoft.com/office/word/2010/wordprocessingShape" mc:Ignorable="w14 w15 wp14">
+<w:endnotes xmlns:wpc="http://schemas.microsoft.com/office/word/2010/wordprocessingCanvas" xmlns:cx="http://schemas.microsoft.com/office/drawing/2014/chartex" xmlns:cx1="http://schemas.microsoft.com/office/drawing/2015/9/8/chartex" xmlns:mc="http://schemas.openxmlformats.org/markup-compatibility/2006" xmlns:o="urn:schemas-microsoft-com:office:office" xmlns:r="http://schemas.openxmlformats.org/officeDocument/2006/relationships" xmlns:m="http://schemas.openxmlformats.org/officeDocument/2006/math" xmlns:v="urn:schemas-microsoft-com:vml" xmlns:wp14="http://schemas.microsoft.com/office/word/2010/wordprocessingDrawing" xmlns:wp="http://schemas.openxmlformats.org/drawingml/2006/wordprocessingDrawing" xmlns:w10="urn:schemas-microsoft-com:office:word" xmlns:w="http://schemas.openxmlformats.org/wordprocessingml/2006/main" xmlns:w14="http://schemas.microsoft.com/office/word/2010/wordml" xmlns:w15="http://schemas.microsoft.com/office/word/2012/wordml" xmlns:w16se="http://schemas.microsoft.com/office/word/2015/wordml/symex" xmlns:wpg="http://schemas.microsoft.com/office/word/2010/wordprocessingGroup" xmlns:wpi="http://schemas.microsoft.com/office/word/2010/wordprocessingInk" xmlns:wne="http://schemas.microsoft.com/office/word/2006/wordml" xmlns:wps="http://schemas.microsoft.com/office/word/2010/wordprocessingShape" mc:Ignorable="w14 w15 w16se wp14">
   <w:endnote w:type="separator" w:id="-1">
     <w:p>
       <w:r>
@@ -6669,7 +6857,7 @@
 </file>
 
 <file path=word/footer1.xml><?xml version="1.0" encoding="utf-8"?>
-<w:ftr xmlns:wpc="http://schemas.microsoft.com/office/word/2010/wordprocessingCanvas" xmlns:mc="http://schemas.openxmlformats.org/markup-compatibility/2006" xmlns:o="urn:schemas-microsoft-com:office:office" xmlns:r="http://schemas.openxmlformats.org/officeDocument/2006/relationships" xmlns:m="http://schemas.openxmlformats.org/officeDocument/2006/math" xmlns:v="urn:schemas-microsoft-com:vml" xmlns:wp14="http://schemas.microsoft.com/office/word/2010/wordprocessingDrawing" xmlns:wp="http://schemas.openxmlformats.org/drawingml/2006/wordprocessingDrawing" xmlns:w10="urn:schemas-microsoft-com:office:word" xmlns:w="http://schemas.openxmlformats.org/wordprocessingml/2006/main" xmlns:w14="http://schemas.microsoft.com/office/word/2010/wordml" xmlns:w15="http://schemas.microsoft.com/office/word/2012/wordml" xmlns:wpg="http://schemas.microsoft.com/office/word/2010/wordprocessingGroup" xmlns:wpi="http://schemas.microsoft.com/office/word/2010/wordprocessingInk" xmlns:wne="http://schemas.microsoft.com/office/word/2006/wordml" xmlns:wps="http://schemas.microsoft.com/office/word/2010/wordprocessingShape" mc:Ignorable="w14 w15 wp14">
+<w:ftr xmlns:wpc="http://schemas.microsoft.com/office/word/2010/wordprocessingCanvas" xmlns:cx="http://schemas.microsoft.com/office/drawing/2014/chartex" xmlns:cx1="http://schemas.microsoft.com/office/drawing/2015/9/8/chartex" xmlns:mc="http://schemas.openxmlformats.org/markup-compatibility/2006" xmlns:o="urn:schemas-microsoft-com:office:office" xmlns:r="http://schemas.openxmlformats.org/officeDocument/2006/relationships" xmlns:m="http://schemas.openxmlformats.org/officeDocument/2006/math" xmlns:v="urn:schemas-microsoft-com:vml" xmlns:wp14="http://schemas.microsoft.com/office/word/2010/wordprocessingDrawing" xmlns:wp="http://schemas.openxmlformats.org/drawingml/2006/wordprocessingDrawing" xmlns:w10="urn:schemas-microsoft-com:office:word" xmlns:w="http://schemas.openxmlformats.org/wordprocessingml/2006/main" xmlns:w14="http://schemas.microsoft.com/office/word/2010/wordml" xmlns:w15="http://schemas.microsoft.com/office/word/2012/wordml" xmlns:w16se="http://schemas.microsoft.com/office/word/2015/wordml/symex" xmlns:wpg="http://schemas.microsoft.com/office/word/2010/wordprocessingGroup" xmlns:wpi="http://schemas.microsoft.com/office/word/2010/wordprocessingInk" xmlns:wne="http://schemas.microsoft.com/office/word/2006/wordml" xmlns:wps="http://schemas.microsoft.com/office/word/2010/wordprocessingShape" mc:Ignorable="w14 w15 w16se wp14">
   <w:p>
     <w:pPr>
       <w:pStyle w:val="Footer"/>
@@ -6760,27 +6948,14 @@
                                     <w:noProof/>
                                   </w:rPr>
                                 </w:pPr>
-                                <w:r>
-                                  <w:fldChar w:fldCharType="begin"/>
-                                </w:r>
-                                <w:r>
-                                  <w:instrText xml:space="preserve"> STYLEREF  Subtitle  \* MERGEFORMAT </w:instrText>
-                                </w:r>
-                                <w:r>
-                                  <w:fldChar w:fldCharType="separate"/>
-                                </w:r>
-                                <w:r>
-                                  <w:rPr>
-                                    <w:noProof/>
-                                  </w:rPr>
-                                  <w:t>Signaturprofile</w:t>
-                                </w:r>
-                                <w:r>
-                                  <w:rPr>
-                                    <w:noProof/>
-                                  </w:rPr>
-                                  <w:fldChar w:fldCharType="end"/>
-                                </w:r>
+                                <w:fldSimple w:instr=" STYLEREF  Subtitle  \* MERGEFORMAT ">
+                                  <w:r>
+                                    <w:rPr>
+                                      <w:noProof/>
+                                    </w:rPr>
+                                    <w:t>Signaturprofile</w:t>
+                                  </w:r>
+                                </w:fldSimple>
                               </w:p>
                             </w:tc>
                             <w:tc>
@@ -6807,7 +6982,7 @@
                                   <w:rPr>
                                     <w:noProof/>
                                   </w:rPr>
-                                  <w:t>7</w:t>
+                                  <w:t>2</w:t>
                                 </w:r>
                                 <w:r>
                                   <w:rPr>
@@ -6884,27 +7059,14 @@
                               <w:noProof/>
                             </w:rPr>
                           </w:pPr>
-                          <w:r>
-                            <w:fldChar w:fldCharType="begin"/>
-                          </w:r>
-                          <w:r>
-                            <w:instrText xml:space="preserve"> STYLEREF  Subtitle  \* MERGEFORMAT </w:instrText>
-                          </w:r>
-                          <w:r>
-                            <w:fldChar w:fldCharType="separate"/>
-                          </w:r>
-                          <w:r>
-                            <w:rPr>
-                              <w:noProof/>
-                            </w:rPr>
-                            <w:t>Signaturprofile</w:t>
-                          </w:r>
-                          <w:r>
-                            <w:rPr>
-                              <w:noProof/>
-                            </w:rPr>
-                            <w:fldChar w:fldCharType="end"/>
-                          </w:r>
+                          <w:fldSimple w:instr=" STYLEREF  Subtitle  \* MERGEFORMAT ">
+                            <w:r>
+                              <w:rPr>
+                                <w:noProof/>
+                              </w:rPr>
+                              <w:t>Signaturprofile</w:t>
+                            </w:r>
+                          </w:fldSimple>
                         </w:p>
                       </w:tc>
                       <w:tc>
@@ -6931,7 +7093,7 @@
                             <w:rPr>
                               <w:noProof/>
                             </w:rPr>
-                            <w:t>7</w:t>
+                            <w:t>2</w:t>
                           </w:r>
                           <w:r>
                             <w:rPr>
@@ -6961,7 +7123,7 @@
 </file>
 
 <file path=word/footer2.xml><?xml version="1.0" encoding="utf-8"?>
-<w:ftr xmlns:wpc="http://schemas.microsoft.com/office/word/2010/wordprocessingCanvas" xmlns:mc="http://schemas.openxmlformats.org/markup-compatibility/2006" xmlns:o="urn:schemas-microsoft-com:office:office" xmlns:r="http://schemas.openxmlformats.org/officeDocument/2006/relationships" xmlns:m="http://schemas.openxmlformats.org/officeDocument/2006/math" xmlns:v="urn:schemas-microsoft-com:vml" xmlns:wp14="http://schemas.microsoft.com/office/word/2010/wordprocessingDrawing" xmlns:wp="http://schemas.openxmlformats.org/drawingml/2006/wordprocessingDrawing" xmlns:w10="urn:schemas-microsoft-com:office:word" xmlns:w="http://schemas.openxmlformats.org/wordprocessingml/2006/main" xmlns:w14="http://schemas.microsoft.com/office/word/2010/wordml" xmlns:w15="http://schemas.microsoft.com/office/word/2012/wordml" xmlns:wpg="http://schemas.microsoft.com/office/word/2010/wordprocessingGroup" xmlns:wpi="http://schemas.microsoft.com/office/word/2010/wordprocessingInk" xmlns:wne="http://schemas.microsoft.com/office/word/2006/wordml" xmlns:wps="http://schemas.microsoft.com/office/word/2010/wordprocessingShape" mc:Ignorable="w14 w15 wp14">
+<w:ftr xmlns:wpc="http://schemas.microsoft.com/office/word/2010/wordprocessingCanvas" xmlns:cx="http://schemas.microsoft.com/office/drawing/2014/chartex" xmlns:cx1="http://schemas.microsoft.com/office/drawing/2015/9/8/chartex" xmlns:mc="http://schemas.openxmlformats.org/markup-compatibility/2006" xmlns:o="urn:schemas-microsoft-com:office:office" xmlns:r="http://schemas.openxmlformats.org/officeDocument/2006/relationships" xmlns:m="http://schemas.openxmlformats.org/officeDocument/2006/math" xmlns:v="urn:schemas-microsoft-com:vml" xmlns:wp14="http://schemas.microsoft.com/office/word/2010/wordprocessingDrawing" xmlns:wp="http://schemas.openxmlformats.org/drawingml/2006/wordprocessingDrawing" xmlns:w10="urn:schemas-microsoft-com:office:word" xmlns:w="http://schemas.openxmlformats.org/wordprocessingml/2006/main" xmlns:w14="http://schemas.microsoft.com/office/word/2010/wordml" xmlns:w15="http://schemas.microsoft.com/office/word/2012/wordml" xmlns:w16se="http://schemas.microsoft.com/office/word/2015/wordml/symex" xmlns:wpg="http://schemas.microsoft.com/office/word/2010/wordprocessingGroup" xmlns:wpi="http://schemas.microsoft.com/office/word/2010/wordprocessingInk" xmlns:wne="http://schemas.microsoft.com/office/word/2006/wordml" xmlns:wps="http://schemas.microsoft.com/office/word/2010/wordprocessingShape" mc:Ignorable="w14 w15 w16se wp14">
   <w:p>
     <w:pPr>
       <w:pStyle w:val="Footer"/>
@@ -7325,7 +7487,7 @@
 </file>
 
 <file path=word/footnotes.xml><?xml version="1.0" encoding="utf-8"?>
-<w:footnotes xmlns:wpc="http://schemas.microsoft.com/office/word/2010/wordprocessingCanvas" xmlns:mc="http://schemas.openxmlformats.org/markup-compatibility/2006" xmlns:o="urn:schemas-microsoft-com:office:office" xmlns:r="http://schemas.openxmlformats.org/officeDocument/2006/relationships" xmlns:m="http://schemas.openxmlformats.org/officeDocument/2006/math" xmlns:v="urn:schemas-microsoft-com:vml" xmlns:wp14="http://schemas.microsoft.com/office/word/2010/wordprocessingDrawing" xmlns:wp="http://schemas.openxmlformats.org/drawingml/2006/wordprocessingDrawing" xmlns:w10="urn:schemas-microsoft-com:office:word" xmlns:w="http://schemas.openxmlformats.org/wordprocessingml/2006/main" xmlns:w14="http://schemas.microsoft.com/office/word/2010/wordml" xmlns:w15="http://schemas.microsoft.com/office/word/2012/wordml" xmlns:wpg="http://schemas.microsoft.com/office/word/2010/wordprocessingGroup" xmlns:wpi="http://schemas.microsoft.com/office/word/2010/wordprocessingInk" xmlns:wne="http://schemas.microsoft.com/office/word/2006/wordml" xmlns:wps="http://schemas.microsoft.com/office/word/2010/wordprocessingShape" mc:Ignorable="w14 w15 wp14">
+<w:footnotes xmlns:wpc="http://schemas.microsoft.com/office/word/2010/wordprocessingCanvas" xmlns:cx="http://schemas.microsoft.com/office/drawing/2014/chartex" xmlns:cx1="http://schemas.microsoft.com/office/drawing/2015/9/8/chartex" xmlns:mc="http://schemas.openxmlformats.org/markup-compatibility/2006" xmlns:o="urn:schemas-microsoft-com:office:office" xmlns:r="http://schemas.openxmlformats.org/officeDocument/2006/relationships" xmlns:m="http://schemas.openxmlformats.org/officeDocument/2006/math" xmlns:v="urn:schemas-microsoft-com:vml" xmlns:wp14="http://schemas.microsoft.com/office/word/2010/wordprocessingDrawing" xmlns:wp="http://schemas.openxmlformats.org/drawingml/2006/wordprocessingDrawing" xmlns:w10="urn:schemas-microsoft-com:office:word" xmlns:w="http://schemas.openxmlformats.org/wordprocessingml/2006/main" xmlns:w14="http://schemas.microsoft.com/office/word/2010/wordml" xmlns:w15="http://schemas.microsoft.com/office/word/2012/wordml" xmlns:w16se="http://schemas.microsoft.com/office/word/2015/wordml/symex" xmlns:wpg="http://schemas.microsoft.com/office/word/2010/wordprocessingGroup" xmlns:wpi="http://schemas.microsoft.com/office/word/2010/wordprocessingInk" xmlns:wne="http://schemas.microsoft.com/office/word/2006/wordml" xmlns:wps="http://schemas.microsoft.com/office/word/2010/wordprocessingShape" mc:Ignorable="w14 w15 w16se wp14">
   <w:footnote w:type="separator" w:id="-1">
     <w:p>
       <w:r>
@@ -7344,8 +7506,8 @@
 </file>
 
 <file path=word/numbering.xml><?xml version="1.0" encoding="utf-8"?>
-<w:numbering xmlns:wpc="http://schemas.microsoft.com/office/word/2010/wordprocessingCanvas" xmlns:mc="http://schemas.openxmlformats.org/markup-compatibility/2006" xmlns:o="urn:schemas-microsoft-com:office:office" xmlns:r="http://schemas.openxmlformats.org/officeDocument/2006/relationships" xmlns:m="http://schemas.openxmlformats.org/officeDocument/2006/math" xmlns:v="urn:schemas-microsoft-com:vml" xmlns:wp14="http://schemas.microsoft.com/office/word/2010/wordprocessingDrawing" xmlns:wp="http://schemas.openxmlformats.org/drawingml/2006/wordprocessingDrawing" xmlns:w10="urn:schemas-microsoft-com:office:word" xmlns:w="http://schemas.openxmlformats.org/wordprocessingml/2006/main" xmlns:w14="http://schemas.microsoft.com/office/word/2010/wordml" xmlns:w15="http://schemas.microsoft.com/office/word/2012/wordml" xmlns:wpg="http://schemas.microsoft.com/office/word/2010/wordprocessingGroup" xmlns:wpi="http://schemas.microsoft.com/office/word/2010/wordprocessingInk" xmlns:wne="http://schemas.microsoft.com/office/word/2006/wordml" xmlns:wps="http://schemas.microsoft.com/office/word/2010/wordprocessingShape" mc:Ignorable="w14 w15 wp14">
-  <w:abstractNum w:abstractNumId="0">
+<w:numbering xmlns:wpc="http://schemas.microsoft.com/office/word/2010/wordprocessingCanvas" xmlns:cx="http://schemas.microsoft.com/office/drawing/2014/chartex" xmlns:cx1="http://schemas.microsoft.com/office/drawing/2015/9/8/chartex" xmlns:mc="http://schemas.openxmlformats.org/markup-compatibility/2006" xmlns:o="urn:schemas-microsoft-com:office:office" xmlns:r="http://schemas.openxmlformats.org/officeDocument/2006/relationships" xmlns:m="http://schemas.openxmlformats.org/officeDocument/2006/math" xmlns:v="urn:schemas-microsoft-com:vml" xmlns:wp14="http://schemas.microsoft.com/office/word/2010/wordprocessingDrawing" xmlns:wp="http://schemas.openxmlformats.org/drawingml/2006/wordprocessingDrawing" xmlns:w10="urn:schemas-microsoft-com:office:word" xmlns:w="http://schemas.openxmlformats.org/wordprocessingml/2006/main" xmlns:w14="http://schemas.microsoft.com/office/word/2010/wordml" xmlns:w15="http://schemas.microsoft.com/office/word/2012/wordml" xmlns:w16se="http://schemas.microsoft.com/office/word/2015/wordml/symex" xmlns:wpg="http://schemas.microsoft.com/office/word/2010/wordprocessingGroup" xmlns:wpi="http://schemas.microsoft.com/office/word/2010/wordprocessingInk" xmlns:wne="http://schemas.microsoft.com/office/word/2006/wordml" xmlns:wps="http://schemas.microsoft.com/office/word/2010/wordprocessingShape" mc:Ignorable="w14 w15 w16se wp14">
+  <w:abstractNum w:abstractNumId="0" w15:restartNumberingAfterBreak="0">
     <w:nsid w:val="FFFFFF89"/>
     <w:multiLevelType w:val="singleLevel"/>
     <w:tmpl w:val="2BE8B092"/>
@@ -7366,7 +7528,7 @@
       </w:rPr>
     </w:lvl>
   </w:abstractNum>
-  <w:abstractNum w:abstractNumId="1">
+  <w:abstractNum w:abstractNumId="1" w15:restartNumberingAfterBreak="0">
     <w:nsid w:val="012D5A2C"/>
     <w:multiLevelType w:val="multilevel"/>
     <w:tmpl w:val="35DA3802"/>
@@ -7506,13 +7668,13 @@
       </w:rPr>
     </w:lvl>
   </w:abstractNum>
-  <w:abstractNum w:abstractNumId="2">
+  <w:abstractNum w:abstractNumId="2" w15:restartNumberingAfterBreak="0">
     <w:nsid w:val="1A1557EE"/>
     <w:multiLevelType w:val="multilevel"/>
     <w:tmpl w:val="854C4554"/>
     <w:numStyleLink w:val="Formatvorlage1"/>
   </w:abstractNum>
-  <w:abstractNum w:abstractNumId="3">
+  <w:abstractNum w:abstractNumId="3" w15:restartNumberingAfterBreak="0">
     <w:nsid w:val="1D835B5A"/>
     <w:multiLevelType w:val="hybridMultilevel"/>
     <w:tmpl w:val="1C0C43EA"/>
@@ -7625,7 +7787,7 @@
       </w:rPr>
     </w:lvl>
   </w:abstractNum>
-  <w:abstractNum w:abstractNumId="4">
+  <w:abstractNum w:abstractNumId="4" w15:restartNumberingAfterBreak="0">
     <w:nsid w:val="1DB0294B"/>
     <w:multiLevelType w:val="multilevel"/>
     <w:tmpl w:val="0407001D"/>
@@ -7711,7 +7873,7 @@
       </w:pPr>
     </w:lvl>
   </w:abstractNum>
-  <w:abstractNum w:abstractNumId="5">
+  <w:abstractNum w:abstractNumId="5" w15:restartNumberingAfterBreak="0">
     <w:nsid w:val="1DEA40E6"/>
     <w:multiLevelType w:val="hybridMultilevel"/>
     <w:tmpl w:val="182A6268"/>
@@ -7798,7 +7960,7 @@
       </w:pPr>
     </w:lvl>
   </w:abstractNum>
-  <w:abstractNum w:abstractNumId="6">
+  <w:abstractNum w:abstractNumId="6" w15:restartNumberingAfterBreak="0">
     <w:nsid w:val="2A8267A0"/>
     <w:multiLevelType w:val="hybridMultilevel"/>
     <w:tmpl w:val="5FBE5AE4"/>
@@ -7911,7 +8073,7 @@
       </w:rPr>
     </w:lvl>
   </w:abstractNum>
-  <w:abstractNum w:abstractNumId="7">
+  <w:abstractNum w:abstractNumId="7" w15:restartNumberingAfterBreak="0">
     <w:nsid w:val="2D98689B"/>
     <w:multiLevelType w:val="hybridMultilevel"/>
     <w:tmpl w:val="3076A67E"/>
@@ -8000,7 +8162,7 @@
       </w:pPr>
     </w:lvl>
   </w:abstractNum>
-  <w:abstractNum w:abstractNumId="8">
+  <w:abstractNum w:abstractNumId="8" w15:restartNumberingAfterBreak="0">
     <w:nsid w:val="40B36413"/>
     <w:multiLevelType w:val="multilevel"/>
     <w:tmpl w:val="FE1400F8"/>
@@ -8205,7 +8367,7 @@
       </w:rPr>
     </w:lvl>
   </w:abstractNum>
-  <w:abstractNum w:abstractNumId="9">
+  <w:abstractNum w:abstractNumId="9" w15:restartNumberingAfterBreak="0">
     <w:nsid w:val="4AE56C24"/>
     <w:multiLevelType w:val="hybridMultilevel"/>
     <w:tmpl w:val="C8B68AA6"/>
@@ -8294,7 +8456,7 @@
       </w:pPr>
     </w:lvl>
   </w:abstractNum>
-  <w:abstractNum w:abstractNumId="10">
+  <w:abstractNum w:abstractNumId="10" w15:restartNumberingAfterBreak="0">
     <w:nsid w:val="5AA545D7"/>
     <w:multiLevelType w:val="multilevel"/>
     <w:tmpl w:val="0407001D"/>
@@ -8380,7 +8542,7 @@
       </w:pPr>
     </w:lvl>
   </w:abstractNum>
-  <w:abstractNum w:abstractNumId="11">
+  <w:abstractNum w:abstractNumId="11" w15:restartNumberingAfterBreak="0">
     <w:nsid w:val="5CE90FA5"/>
     <w:multiLevelType w:val="multilevel"/>
     <w:tmpl w:val="5F6039A8"/>
@@ -8496,7 +8658,7 @@
       </w:rPr>
     </w:lvl>
   </w:abstractNum>
-  <w:abstractNum w:abstractNumId="12">
+  <w:abstractNum w:abstractNumId="12" w15:restartNumberingAfterBreak="0">
     <w:nsid w:val="64490A82"/>
     <w:multiLevelType w:val="multilevel"/>
     <w:tmpl w:val="854C4554"/>
@@ -8611,7 +8773,7 @@
       </w:rPr>
     </w:lvl>
   </w:abstractNum>
-  <w:abstractNum w:abstractNumId="13">
+  <w:abstractNum w:abstractNumId="13" w15:restartNumberingAfterBreak="0">
     <w:nsid w:val="6B833C4F"/>
     <w:multiLevelType w:val="multilevel"/>
     <w:tmpl w:val="9AB203EC"/>
@@ -8726,7 +8888,7 @@
       </w:rPr>
     </w:lvl>
   </w:abstractNum>
-  <w:abstractNum w:abstractNumId="14">
+  <w:abstractNum w:abstractNumId="14" w15:restartNumberingAfterBreak="0">
     <w:nsid w:val="77EA312D"/>
     <w:multiLevelType w:val="hybridMultilevel"/>
     <w:tmpl w:val="7C36A74E"/>
@@ -8918,7 +9080,7 @@
 </file>
 
 <file path=word/styles.xml><?xml version="1.0" encoding="utf-8"?>
-<w:styles xmlns:mc="http://schemas.openxmlformats.org/markup-compatibility/2006" xmlns:r="http://schemas.openxmlformats.org/officeDocument/2006/relationships" xmlns:w="http://schemas.openxmlformats.org/wordprocessingml/2006/main" xmlns:w14="http://schemas.microsoft.com/office/word/2010/wordml" xmlns:w15="http://schemas.microsoft.com/office/word/2012/wordml" mc:Ignorable="w14 w15">
+<w:styles xmlns:mc="http://schemas.openxmlformats.org/markup-compatibility/2006" xmlns:r="http://schemas.openxmlformats.org/officeDocument/2006/relationships" xmlns:w="http://schemas.openxmlformats.org/wordprocessingml/2006/main" xmlns:w14="http://schemas.microsoft.com/office/word/2010/wordml" xmlns:w15="http://schemas.microsoft.com/office/word/2012/wordml" xmlns:w16se="http://schemas.microsoft.com/office/word/2015/wordml/symex" mc:Ignorable="w14 w15 w16se">
   <w:docDefaults>
     <w:rPrDefault>
       <w:rPr>
@@ -10769,7 +10931,7 @@
 </file>
 
 <file path=customXml/itemProps3.xml><?xml version="1.0" encoding="utf-8"?>
-<ds:datastoreItem xmlns:ds="http://schemas.openxmlformats.org/officeDocument/2006/customXml" ds:itemID="{E336D5BC-AD90-48EB-A073-133C73475E88}">
+<ds:datastoreItem xmlns:ds="http://schemas.openxmlformats.org/officeDocument/2006/customXml" ds:itemID="{2D807645-95FF-4336-B87F-9A09DE4508E8}">
   <ds:schemaRefs>
     <ds:schemaRef ds:uri="http://schemas.openxmlformats.org/officeDocument/2006/bibliography"/>
   </ds:schemaRefs>

</xml_diff>